<commit_message>
Vejledermøde indkaldelse tilføjelse af punkter
</commit_message>
<xml_diff>
--- a/Proces Dokumentation/Vejledermøder/Indkaldelser/Vejledermøde 20170228.docx
+++ b/Proces Dokumentation/Vejledermøder/Indkaldelser/Vejledermøde 20170228.docx
@@ -19,7 +19,15 @@
         <w:rPr>
           <w:b/>
         </w:rPr>
-        <w:t>Deltager:</w:t>
+        <w:t>Deltag</w:t>
+      </w:r>
+      <w:bookmarkStart w:id="0" w:name="_GoBack"/>
+      <w:bookmarkEnd w:id="0"/>
+      <w:r>
+        <w:rPr>
+          <w:b/>
+        </w:rPr>
+        <w:t>er:</w:t>
       </w:r>
       <w:r>
         <w:rPr>
@@ -106,8 +114,17 @@
       <w:pPr>
         <w:pStyle w:val="Listeafsnit"/>
       </w:pPr>
-      <w:bookmarkStart w:id="0" w:name="_GoBack"/>
-      <w:bookmarkEnd w:id="0"/>
+      <w:r>
+        <w:t>Visning via PAT-program</w:t>
+      </w:r>
+    </w:p>
+    <w:p>
+      <w:pPr>
+        <w:pStyle w:val="Listeafsnit"/>
+      </w:pPr>
+      <w:r>
+        <w:t>Strøm niveau</w:t>
+      </w:r>
     </w:p>
     <w:sectPr>
       <w:pgSz w:w="11906" w:h="16838"/>

</xml_diff>